<commit_message>
Updated Cost and Change
</commit_message>
<xml_diff>
--- a/documentation/projman/(HighTable) Change Management Plan.docx
+++ b/documentation/projman/(HighTable) Change Management Plan.docx
@@ -1303,7 +1303,15 @@
     </w:p>
     <w:p>
       <w:r>
-        <w:t xml:space="preserve">The Chubby Gourmet’s E-Commerce Web Application was created for the group’s chosen client which is Ms. Priscilla Mariano in order to help solve certain problems found within her current </w:t>
+        <w:t xml:space="preserve">The Chubby Gourmet’s E-Commerce Web Application was created for the group’s chosen client which is Ms. Priscilla Mariano </w:t>
+      </w:r>
+      <w:proofErr w:type="gramStart"/>
+      <w:r>
+        <w:t>in order to</w:t>
+      </w:r>
+      <w:proofErr w:type="gramEnd"/>
+      <w:r>
+        <w:t xml:space="preserve"> help solve certain problems found within her current </w:t>
       </w:r>
     </w:p>
     <w:p>
@@ -1372,7 +1380,7 @@
     <w:tbl>
       <w:tblPr>
         <w:tblStyle w:val="TableGrid"/>
-        <w:tblW w:w="0" w:type="auto"/>
+        <w:tblW w:w="9360" w:type="dxa"/>
         <w:tblLayout w:type="fixed"/>
         <w:tblLook w:val="06A0" w:firstRow="1" w:lastRow="0" w:firstColumn="1" w:lastColumn="0" w:noHBand="1" w:noVBand="1"/>
       </w:tblPr>
@@ -1417,56 +1425,6 @@
           </w:tcPr>
           <w:p>
             <w:r>
-              <w:t>Mr. Jose Eugenio Quesada</w:t>
-            </w:r>
-          </w:p>
-        </w:tc>
-        <w:tc>
-          <w:tcPr>
-            <w:tcW w:w="4680" w:type="dxa"/>
-          </w:tcPr>
-          <w:p>
-            <w:r>
-              <w:t>PROJMAN Professor</w:t>
-            </w:r>
-          </w:p>
-        </w:tc>
-      </w:tr>
-      <w:tr>
-        <w:trPr>
-          <w:trHeight w:val="300"/>
-        </w:trPr>
-        <w:tc>
-          <w:tcPr>
-            <w:tcW w:w="4680" w:type="dxa"/>
-          </w:tcPr>
-          <w:p>
-            <w:r>
-              <w:t>Ms. Jo Anne de la Cuesta</w:t>
-            </w:r>
-          </w:p>
-        </w:tc>
-        <w:tc>
-          <w:tcPr>
-            <w:tcW w:w="4680" w:type="dxa"/>
-          </w:tcPr>
-          <w:p>
-            <w:r>
-              <w:t>Project Advisor</w:t>
-            </w:r>
-          </w:p>
-        </w:tc>
-      </w:tr>
-      <w:tr>
-        <w:trPr>
-          <w:trHeight w:val="300"/>
-        </w:trPr>
-        <w:tc>
-          <w:tcPr>
-            <w:tcW w:w="4680" w:type="dxa"/>
-          </w:tcPr>
-          <w:p>
-            <w:r>
               <w:t xml:space="preserve">Ms. </w:t>
             </w:r>
             <w:proofErr w:type="spellStart"/>
@@ -1485,7 +1443,62 @@
           </w:tcPr>
           <w:p>
             <w:r>
-              <w:t>Client</w:t>
+              <w:t>Project Sponsor</w:t>
+            </w:r>
+          </w:p>
+        </w:tc>
+      </w:tr>
+      <w:tr>
+        <w:trPr>
+          <w:trHeight w:val="300"/>
+        </w:trPr>
+        <w:tc>
+          <w:tcPr>
+            <w:tcW w:w="4680" w:type="dxa"/>
+          </w:tcPr>
+          <w:p>
+            <w:r>
+              <w:t xml:space="preserve">Gianna Bernice R. </w:t>
+            </w:r>
+            <w:proofErr w:type="spellStart"/>
+            <w:r>
+              <w:t>Artajos</w:t>
+            </w:r>
+            <w:proofErr w:type="spellEnd"/>
+          </w:p>
+        </w:tc>
+        <w:tc>
+          <w:tcPr>
+            <w:tcW w:w="4680" w:type="dxa"/>
+          </w:tcPr>
+          <w:p>
+            <w:r>
+              <w:t>Project Manager</w:t>
+            </w:r>
+          </w:p>
+        </w:tc>
+      </w:tr>
+      <w:tr>
+        <w:trPr>
+          <w:trHeight w:val="300"/>
+        </w:trPr>
+        <w:tc>
+          <w:tcPr>
+            <w:tcW w:w="4680" w:type="dxa"/>
+          </w:tcPr>
+          <w:p>
+            <w:r>
+              <w:t>Marcus Philip L. Flores</w:t>
+            </w:r>
+          </w:p>
+        </w:tc>
+        <w:tc>
+          <w:tcPr>
+            <w:tcW w:w="4680" w:type="dxa"/>
+          </w:tcPr>
+          <w:p>
+            <w:r>
+              <w:t>Scrum Master</w:t>
             </w:r>
           </w:p>
         </w:tc>
@@ -1498,7 +1511,15 @@
     </w:p>
     <w:p>
       <w:r>
-        <w:t>As change requests are submitted to the IS Project Manager by the project team/stakeholders, the Project Manager will log the requests in the change log and the CCB will convene every other Friday to review all change requests. For a change request to be approved, all CCB members must vote in favor. In the event more information is needed for a particular change request, the request will be deferred and sent back to the requestor for more information or clarification. If a change is deemed critical, an ad hoc CCB meeting can be called in order to review the change prior to the next scheduled bi-weekly CCB meeting.</w:t>
+        <w:t xml:space="preserve">As change requests are submitted to the IS Project Manager by the project team/stakeholders, the Project Manager will log the requests in the change log and the CCB will convene every other Friday to review all change requests. For a change request to be approved, all CCB members must vote in favor. In the event more information is needed for a particular change request, the request will be deferred and sent back to the requestor for more information or clarification. If a change is deemed critical, an ad hoc CCB meeting can be called </w:t>
+      </w:r>
+      <w:proofErr w:type="gramStart"/>
+      <w:r>
+        <w:t>in order to</w:t>
+      </w:r>
+      <w:proofErr w:type="gramEnd"/>
+      <w:r>
+        <w:t xml:space="preserve"> review the change prior to the next scheduled bi-weekly CCB meeting.</w:t>
       </w:r>
     </w:p>
     <w:p>
@@ -1549,59 +1570,13 @@
         <w:t>The following are the roles and responsibilities for all change management efforts related to the IS Project:</w:t>
       </w:r>
     </w:p>
-    <w:p>
-      <w:r>
-        <w:t>PBL Head:</w:t>
-      </w:r>
-    </w:p>
-    <w:p>
-      <w:pPr>
-        <w:ind w:left="720"/>
-      </w:pPr>
-      <w:r>
-        <w:t>• Approve all changes to schedule baseline</w:t>
-      </w:r>
-    </w:p>
-    <w:p>
-      <w:pPr>
-        <w:ind w:left="720"/>
-      </w:pPr>
-      <w:r>
-        <w:t>• Approve any changes in project scope</w:t>
-      </w:r>
-    </w:p>
-    <w:p>
-      <w:pPr>
-        <w:ind w:left="720"/>
-      </w:pPr>
-      <w:r>
-        <w:t>• Head of the CCB</w:t>
-      </w:r>
-    </w:p>
-    <w:p>
-      <w:r>
-        <w:t>Advisor:</w:t>
-      </w:r>
-    </w:p>
-    <w:p>
-      <w:pPr>
-        <w:ind w:left="720"/>
-      </w:pPr>
-      <w:r>
-        <w:t>• Receive and log all change requests from scrum master</w:t>
-      </w:r>
-    </w:p>
-    <w:p>
-      <w:pPr>
-        <w:ind w:left="720"/>
-      </w:pPr>
-      <w:r>
-        <w:t xml:space="preserve">• Review preliminary risk, cost, schedule, scope analysis proposed by Scrum Master before </w:t>
-      </w:r>
-    </w:p>
-    <w:p>
-      <w:r>
-        <w:t>CCB</w:t>
+    <w:p/>
+    <w:p>
+      <w:r>
+        <w:t>Project Sponsor and Project Manager</w:t>
+      </w:r>
+      <w:r>
+        <w:t>:</w:t>
       </w:r>
     </w:p>
     <w:p>
@@ -1777,7 +1752,19 @@
         <w:ind w:left="720"/>
       </w:pPr>
       <w:r>
-        <w:t xml:space="preserve">3) Evaluate the change (Project Advisor, PBL Head, Scrum Master) – The PBL head </w:t>
+        <w:t>3) Evaluate the change (</w:t>
+      </w:r>
+      <w:r>
+        <w:t xml:space="preserve">Project Manager, </w:t>
+      </w:r>
+      <w:r>
+        <w:t xml:space="preserve">Scrum Master) – The </w:t>
+      </w:r>
+      <w:r>
+        <w:t>Scrum Master</w:t>
+      </w:r>
+      <w:r>
+        <w:t xml:space="preserve"> </w:t>
       </w:r>
     </w:p>
     <w:p>
@@ -1825,7 +1812,13 @@
         <w:ind w:left="720"/>
       </w:pPr>
       <w:r>
-        <w:t>5) Obtain decision on change request (PBL Head and Project Advisor) – The CCB will</w:t>
+        <w:t>5) Obtain decision on change request (</w:t>
+      </w:r>
+      <w:r>
+        <w:t>Project Manager</w:t>
+      </w:r>
+      <w:r>
+        <w:t>) – The CCB will</w:t>
       </w:r>
     </w:p>
     <w:p>
@@ -1833,8 +1826,13 @@
         <w:ind w:left="720"/>
       </w:pPr>
       <w:r>
-        <w:t>discuss the proposed change and decide whether it will be approved based on all</w:t>
-      </w:r>
+        <w:t xml:space="preserve">discuss the proposed change and decide whether it will be approved based on </w:t>
+      </w:r>
+      <w:proofErr w:type="gramStart"/>
+      <w:r>
+        <w:t>all</w:t>
+      </w:r>
+      <w:proofErr w:type="gramEnd"/>
     </w:p>
     <w:p>
       <w:pPr>
@@ -1849,7 +1847,7 @@
         <w:ind w:left="720"/>
       </w:pPr>
       <w:r>
-        <w:t xml:space="preserve">6) Implement change (PBL Head and </w:t>
+        <w:t>6) Implement change (</w:t>
       </w:r>
       <w:proofErr w:type="spellStart"/>
       <w:r>

</xml_diff>

<commit_message>
Updated Change, Cost, Procurement, Schedule
</commit_message>
<xml_diff>
--- a/documentation/projman/(HighTable) Change Management Plan.docx
+++ b/documentation/projman/(HighTable) Change Management Plan.docx
@@ -1367,13 +1367,31 @@
         <w:t xml:space="preserve"> </w:t>
       </w:r>
       <w:r>
-        <w:t>pertaining to the IS Project. The purpose of the CCB is to review all change requests, determine</w:t>
+        <w:t xml:space="preserve">pertaining to the </w:t>
+      </w:r>
+      <w:r>
+        <w:t>p</w:t>
+      </w:r>
+      <w:r>
+        <w:t>roject. The purpose of the CCB is to review all change requests, determine</w:t>
       </w:r>
       <w:r>
         <w:t xml:space="preserve"> </w:t>
       </w:r>
       <w:r>
-        <w:t>their impacts on the project risk, scope, cost, and schedule, and to approve or deny each change request. The following chart provides a list of the CCB members for the IS Project:</w:t>
+        <w:t xml:space="preserve">their impacts on the project risk, scope, cost, and schedule, and to approve or deny each change request. The following </w:t>
+      </w:r>
+      <w:r>
+        <w:t xml:space="preserve">table </w:t>
+      </w:r>
+      <w:r>
+        <w:t xml:space="preserve">provides a list of the CCB members for the </w:t>
+      </w:r>
+      <w:r>
+        <w:t>p</w:t>
+      </w:r>
+      <w:r>
+        <w:t>roject:</w:t>
       </w:r>
     </w:p>
     <w:p/>
@@ -1473,7 +1491,16 @@
           </w:tcPr>
           <w:p>
             <w:r>
-              <w:t>Project Manager</w:t>
+              <w:t xml:space="preserve">Product </w:t>
+            </w:r>
+            <w:r>
+              <w:t>Manag</w:t>
+            </w:r>
+            <w:r>
+              <w:t>er</w:t>
+            </w:r>
+            <w:r>
+              <w:t xml:space="preserve"> and Quality Assurance Tester</w:t>
             </w:r>
           </w:p>
         </w:tc>
@@ -1500,6 +1527,9 @@
             <w:r>
               <w:t>Scrum Master</w:t>
             </w:r>
+            <w:r>
+              <w:t xml:space="preserve"> and Document Specialist</w:t>
+            </w:r>
           </w:p>
         </w:tc>
       </w:tr>
@@ -1511,7 +1541,19 @@
     </w:p>
     <w:p>
       <w:r>
-        <w:t xml:space="preserve">As change requests are submitted to the IS Project Manager by the project team/stakeholders, the Project Manager will log the requests in the change log and the CCB will convene every other Friday to review all change requests. For a change request to be approved, all CCB members must vote in favor. In the event more information is needed for a particular change request, the request will be deferred and sent back to the requestor for more information or clarification. If a change is deemed critical, an ad hoc CCB meeting can be called </w:t>
+        <w:t xml:space="preserve">As change requests are submitted to the Product </w:t>
+      </w:r>
+      <w:r>
+        <w:t xml:space="preserve">Manager </w:t>
+      </w:r>
+      <w:r>
+        <w:t xml:space="preserve">by the project team/stakeholders, the Project Manager will log the requests in the change log and the CCB will convene every other </w:t>
+      </w:r>
+      <w:r>
+        <w:t xml:space="preserve">Monday </w:t>
+      </w:r>
+      <w:r>
+        <w:t xml:space="preserve">to review all change requests. For a change request to be approved, all CCB members must vote in favor. In the event more information is needed for a particular change request, the request will be deferred and sent back to the requestor for more information or clarification. If a change is deemed critical, an ad hoc CCB meeting can be called </w:t>
       </w:r>
       <w:proofErr w:type="gramStart"/>
       <w:r>
@@ -1519,7 +1561,13 @@
       </w:r>
       <w:proofErr w:type="gramEnd"/>
       <w:r>
-        <w:t xml:space="preserve"> review the change prior to the next scheduled bi-weekly CCB meeting.</w:t>
+        <w:t xml:space="preserve"> review the change prior to the next scheduled </w:t>
+      </w:r>
+      <w:r>
+        <w:t>weekly</w:t>
+      </w:r>
+      <w:r>
+        <w:t xml:space="preserve"> CCB meeting.</w:t>
       </w:r>
     </w:p>
     <w:p>
@@ -1573,10 +1621,10 @@
     <w:p/>
     <w:p>
       <w:r>
-        <w:t>Project Sponsor and Project Manager</w:t>
-      </w:r>
-      <w:r>
-        <w:t>:</w:t>
+        <w:t xml:space="preserve">Project Sponsor and Product </w:t>
+      </w:r>
+      <w:r>
+        <w:t>Manager</w:t>
       </w:r>
     </w:p>
     <w:p>
@@ -1600,7 +1648,10 @@
         <w:ind w:left="720"/>
       </w:pPr>
       <w:r>
-        <w:t>• Participate of CCB</w:t>
+        <w:t xml:space="preserve">• </w:t>
+      </w:r>
+      <w:r>
+        <w:t>Engage in CCB involvement</w:t>
       </w:r>
     </w:p>
     <w:p>
@@ -1720,7 +1771,17 @@
         <w:ind w:left="720"/>
       </w:pPr>
       <w:r>
-        <w:t>1) Identify the need for a change (Scrum Master) – Change requestor will submit a</w:t>
+        <w:t xml:space="preserve">1) </w:t>
+      </w:r>
+      <w:r>
+        <w:rPr>
+          <w:b/>
+          <w:bCs/>
+        </w:rPr>
+        <w:t>Identify the need for a change</w:t>
+      </w:r>
+      <w:r>
+        <w:t xml:space="preserve"> – Change requestor will submit a</w:t>
       </w:r>
     </w:p>
     <w:p>
@@ -1735,15 +1796,30 @@
       <w:pPr>
         <w:ind w:left="720"/>
       </w:pPr>
-      <w:r>
-        <w:t xml:space="preserve">2) Log change in the change request register (Scrum Master) – The Scrum Master will </w:t>
-      </w:r>
     </w:p>
     <w:p>
       <w:pPr>
         <w:ind w:left="720"/>
       </w:pPr>
       <w:r>
+        <w:t xml:space="preserve">2) </w:t>
+      </w:r>
+      <w:r>
+        <w:rPr>
+          <w:b/>
+          <w:bCs/>
+        </w:rPr>
+        <w:t>Log change in the change request register</w:t>
+      </w:r>
+      <w:r>
+        <w:t xml:space="preserve"> – The Scrum Master will </w:t>
+      </w:r>
+    </w:p>
+    <w:p>
+      <w:pPr>
+        <w:ind w:left="720"/>
+      </w:pPr>
+      <w:r>
         <w:t>also keep a log of all submitted change requests throughout the project’s lifecycle.</w:t>
       </w:r>
     </w:p>
@@ -1751,21 +1827,31 @@
       <w:pPr>
         <w:ind w:left="720"/>
       </w:pPr>
-      <w:r>
-        <w:t>3) Evaluate the change (</w:t>
-      </w:r>
-      <w:r>
-        <w:t xml:space="preserve">Project Manager, </w:t>
-      </w:r>
-      <w:r>
-        <w:t xml:space="preserve">Scrum Master) – The </w:t>
-      </w:r>
-      <w:r>
-        <w:t>Scrum Master</w:t>
-      </w:r>
-      <w:r>
+    </w:p>
+    <w:p>
+      <w:pPr>
+        <w:ind w:left="720"/>
+      </w:pPr>
+      <w:r>
+        <w:t xml:space="preserve">3) </w:t>
+      </w:r>
+      <w:r>
+        <w:rPr>
+          <w:b/>
+          <w:bCs/>
+        </w:rPr>
+        <w:t>Evaluate the change</w:t>
+      </w:r>
+      <w:r>
+        <w:rPr>
+          <w:b/>
+          <w:bCs/>
+        </w:rPr>
         <w:t xml:space="preserve"> </w:t>
       </w:r>
+      <w:r>
+        <w:t xml:space="preserve">– The Scrum Master </w:t>
+      </w:r>
     </w:p>
     <w:p>
       <w:pPr>
@@ -1780,7 +1866,7 @@
         <w:ind w:left="720"/>
       </w:pPr>
       <w:r>
-        <w:t xml:space="preserve">scope and seek clarification from both the project advisor and </w:t>
+        <w:t xml:space="preserve">scope and seek clarification from both the project sponsor and </w:t>
       </w:r>
       <w:proofErr w:type="spellStart"/>
       <w:r>
@@ -1795,16 +1881,23 @@
       <w:pPr>
         <w:ind w:left="720"/>
       </w:pPr>
-      <w:r>
-        <w:t>4) Submit change request to CCB (Scrum Master) – The Scrum Master will submit the</w:t>
-      </w:r>
     </w:p>
     <w:p>
       <w:pPr>
         <w:ind w:left="720"/>
       </w:pPr>
       <w:r>
-        <w:t>change request, as well as the preliminary analysis, to the PBL head for review.</w:t>
+        <w:t xml:space="preserve">4) </w:t>
+      </w:r>
+      <w:r>
+        <w:rPr>
+          <w:b/>
+          <w:bCs/>
+        </w:rPr>
+        <w:t>Submit change request to CCB</w:t>
+      </w:r>
+      <w:r>
+        <w:t xml:space="preserve"> – The Scrum Master will submit the</w:t>
       </w:r>
     </w:p>
     <w:p>
@@ -1812,33 +1905,37 @@
         <w:ind w:left="720"/>
       </w:pPr>
       <w:r>
-        <w:t>5) Obtain decision on change request (</w:t>
-      </w:r>
-      <w:r>
-        <w:t>Project Manager</w:t>
-      </w:r>
-      <w:r>
-        <w:t>) – The CCB will</w:t>
+        <w:t>change request, as well as the preliminary analysis, to the project sponsor for review.</w:t>
       </w:r>
     </w:p>
     <w:p>
       <w:pPr>
         <w:ind w:left="720"/>
       </w:pPr>
-      <w:r>
-        <w:t xml:space="preserve">discuss the proposed change and decide whether it will be approved based on </w:t>
-      </w:r>
-      <w:proofErr w:type="gramStart"/>
-      <w:r>
-        <w:t>all</w:t>
-      </w:r>
-      <w:proofErr w:type="gramEnd"/>
     </w:p>
     <w:p>
       <w:pPr>
         <w:ind w:left="720"/>
       </w:pPr>
       <w:r>
+        <w:t>5)</w:t>
+      </w:r>
+      <w:r>
+        <w:rPr>
+          <w:b/>
+          <w:bCs/>
+        </w:rPr>
+        <w:t xml:space="preserve"> Obtain decision on change request</w:t>
+      </w:r>
+      <w:r>
+        <w:t xml:space="preserve"> – The CCB will discuss the proposed change and decide whether it will be approved based on all</w:t>
+      </w:r>
+    </w:p>
+    <w:p>
+      <w:pPr>
+        <w:ind w:left="720"/>
+      </w:pPr>
+      <w:r>
         <w:t>submitted information or not.</w:t>
       </w:r>
     </w:p>
@@ -1846,16 +1943,23 @@
       <w:pPr>
         <w:ind w:left="720"/>
       </w:pPr>
-      <w:r>
-        <w:t>6) Implement change (</w:t>
-      </w:r>
-      <w:proofErr w:type="spellStart"/>
-      <w:r>
-        <w:t>HighTable</w:t>
-      </w:r>
-      <w:proofErr w:type="spellEnd"/>
-      <w:r>
-        <w:t xml:space="preserve">) – If a change is approved by the CCB, </w:t>
+    </w:p>
+    <w:p>
+      <w:pPr>
+        <w:ind w:left="720"/>
+      </w:pPr>
+      <w:r>
+        <w:t xml:space="preserve">6) </w:t>
+      </w:r>
+      <w:r>
+        <w:rPr>
+          <w:b/>
+          <w:bCs/>
+        </w:rPr>
+        <w:t>Implement change</w:t>
+      </w:r>
+      <w:r>
+        <w:t xml:space="preserve"> – If a change is approved by the CCB, </w:t>
       </w:r>
     </w:p>
     <w:p>
@@ -1956,13 +2060,19 @@
       </w:r>
     </w:p>
     <w:p>
-      <w:r>
-        <w:t>&lt;Project Sponsor&gt;</w:t>
-      </w:r>
-    </w:p>
-    <w:p>
-      <w:r>
-        <w:t>&lt;Project Sponsor Title&gt;</w:t>
+      <w:pPr>
+        <w:spacing w:line="259" w:lineRule="auto"/>
+      </w:pPr>
+      <w:r>
+        <w:t>Ms. Priscilla Mariano</w:t>
+      </w:r>
+    </w:p>
+    <w:p>
+      <w:pPr>
+        <w:spacing w:line="259" w:lineRule="auto"/>
+      </w:pPr>
+      <w:r>
+        <w:t>Business Owner</w:t>
       </w:r>
     </w:p>
     <w:p>
@@ -1993,6 +2103,667 @@
         </w:rPr>
       </w:pPr>
     </w:p>
+    <w:p>
+      <w:pPr>
+        <w:rPr>
+          <w:rFonts w:cstheme="minorHAnsi"/>
+        </w:rPr>
+      </w:pPr>
+    </w:p>
+    <w:p>
+      <w:pPr>
+        <w:rPr>
+          <w:rFonts w:cstheme="minorHAnsi"/>
+        </w:rPr>
+      </w:pPr>
+    </w:p>
+    <w:p>
+      <w:pPr>
+        <w:rPr>
+          <w:rFonts w:cstheme="minorHAnsi"/>
+        </w:rPr>
+      </w:pPr>
+    </w:p>
+    <w:p>
+      <w:pPr>
+        <w:rPr>
+          <w:rFonts w:cstheme="minorHAnsi"/>
+        </w:rPr>
+      </w:pPr>
+    </w:p>
+    <w:p>
+      <w:pPr>
+        <w:rPr>
+          <w:rFonts w:cstheme="minorHAnsi"/>
+        </w:rPr>
+      </w:pPr>
+    </w:p>
+    <w:p>
+      <w:pPr>
+        <w:rPr>
+          <w:rFonts w:cstheme="minorHAnsi"/>
+        </w:rPr>
+      </w:pPr>
+    </w:p>
+    <w:p>
+      <w:pPr>
+        <w:rPr>
+          <w:rFonts w:cstheme="minorHAnsi"/>
+        </w:rPr>
+      </w:pPr>
+    </w:p>
+    <w:p>
+      <w:pPr>
+        <w:rPr>
+          <w:rFonts w:cstheme="minorHAnsi"/>
+        </w:rPr>
+      </w:pPr>
+    </w:p>
+    <w:p>
+      <w:pPr>
+        <w:rPr>
+          <w:rFonts w:cstheme="minorHAnsi"/>
+        </w:rPr>
+      </w:pPr>
+    </w:p>
+    <w:p>
+      <w:pPr>
+        <w:rPr>
+          <w:rFonts w:cstheme="minorHAnsi"/>
+        </w:rPr>
+      </w:pPr>
+    </w:p>
+    <w:p>
+      <w:pPr>
+        <w:rPr>
+          <w:rFonts w:cstheme="minorHAnsi"/>
+        </w:rPr>
+      </w:pPr>
+    </w:p>
+    <w:p>
+      <w:pPr>
+        <w:rPr>
+          <w:rFonts w:cstheme="minorHAnsi"/>
+        </w:rPr>
+      </w:pPr>
+    </w:p>
+    <w:p>
+      <w:pPr>
+        <w:rPr>
+          <w:rFonts w:cstheme="minorHAnsi"/>
+        </w:rPr>
+      </w:pPr>
+    </w:p>
+    <w:p>
+      <w:pPr>
+        <w:rPr>
+          <w:rFonts w:cstheme="minorHAnsi"/>
+        </w:rPr>
+      </w:pPr>
+    </w:p>
+    <w:p>
+      <w:pPr>
+        <w:rPr>
+          <w:rFonts w:cstheme="minorHAnsi"/>
+        </w:rPr>
+      </w:pPr>
+    </w:p>
+    <w:p>
+      <w:pPr>
+        <w:rPr>
+          <w:rFonts w:cstheme="minorHAnsi"/>
+        </w:rPr>
+      </w:pPr>
+    </w:p>
+    <w:p>
+      <w:pPr>
+        <w:rPr>
+          <w:rFonts w:cstheme="minorHAnsi"/>
+        </w:rPr>
+      </w:pPr>
+    </w:p>
+    <w:p>
+      <w:pPr>
+        <w:rPr>
+          <w:rFonts w:cstheme="minorHAnsi"/>
+        </w:rPr>
+      </w:pPr>
+    </w:p>
+    <w:p>
+      <w:pPr>
+        <w:rPr>
+          <w:rFonts w:cstheme="minorHAnsi"/>
+        </w:rPr>
+      </w:pPr>
+    </w:p>
+    <w:p>
+      <w:pPr>
+        <w:rPr>
+          <w:rFonts w:cstheme="minorHAnsi"/>
+        </w:rPr>
+      </w:pPr>
+    </w:p>
+    <w:p>
+      <w:pPr>
+        <w:rPr>
+          <w:rFonts w:cstheme="minorHAnsi"/>
+        </w:rPr>
+      </w:pPr>
+    </w:p>
+    <w:p>
+      <w:pPr>
+        <w:rPr>
+          <w:rFonts w:cstheme="minorHAnsi"/>
+        </w:rPr>
+      </w:pPr>
+    </w:p>
+    <w:p>
+      <w:pPr>
+        <w:rPr>
+          <w:rFonts w:cstheme="minorHAnsi"/>
+        </w:rPr>
+      </w:pPr>
+    </w:p>
+    <w:p>
+      <w:pPr>
+        <w:rPr>
+          <w:rFonts w:cstheme="minorHAnsi"/>
+        </w:rPr>
+      </w:pPr>
+    </w:p>
+    <w:p>
+      <w:pPr>
+        <w:rPr>
+          <w:rFonts w:cstheme="minorHAnsi"/>
+        </w:rPr>
+      </w:pPr>
+    </w:p>
+    <w:p>
+      <w:pPr>
+        <w:rPr>
+          <w:rFonts w:cstheme="minorHAnsi"/>
+        </w:rPr>
+      </w:pPr>
+    </w:p>
+    <w:p>
+      <w:pPr>
+        <w:rPr>
+          <w:b/>
+          <w:bCs/>
+        </w:rPr>
+      </w:pPr>
+      <w:r>
+        <w:rPr>
+          <w:b/>
+          <w:bCs/>
+        </w:rPr>
+        <w:lastRenderedPageBreak/>
+        <w:t>Change Request Form</w:t>
+      </w:r>
+    </w:p>
+    <w:tbl>
+      <w:tblPr>
+        <w:tblStyle w:val="TableGrid"/>
+        <w:tblW w:w="0" w:type="auto"/>
+        <w:tblLayout w:type="fixed"/>
+        <w:tblLook w:val="06A0" w:firstRow="1" w:lastRow="0" w:firstColumn="1" w:lastColumn="0" w:noHBand="1" w:noVBand="1"/>
+      </w:tblPr>
+      <w:tblGrid>
+        <w:gridCol w:w="1560"/>
+        <w:gridCol w:w="1560"/>
+        <w:gridCol w:w="1560"/>
+        <w:gridCol w:w="1560"/>
+        <w:gridCol w:w="1560"/>
+        <w:gridCol w:w="1560"/>
+      </w:tblGrid>
+      <w:tr>
+        <w:trPr>
+          <w:trHeight w:val="300"/>
+        </w:trPr>
+        <w:tc>
+          <w:tcPr>
+            <w:tcW w:w="9360" w:type="dxa"/>
+            <w:gridSpan w:val="6"/>
+            <w:shd w:val="clear" w:color="auto" w:fill="2F5496" w:themeFill="accent1" w:themeFillShade="BF"/>
+          </w:tcPr>
+          <w:p>
+            <w:pPr>
+              <w:jc w:val="center"/>
+            </w:pPr>
+            <w:r>
+              <w:t>Change Description</w:t>
+            </w:r>
+          </w:p>
+        </w:tc>
+      </w:tr>
+      <w:tr>
+        <w:trPr>
+          <w:trHeight w:val="600"/>
+        </w:trPr>
+        <w:tc>
+          <w:tcPr>
+            <w:tcW w:w="3120" w:type="dxa"/>
+            <w:gridSpan w:val="2"/>
+          </w:tcPr>
+          <w:p>
+            <w:r>
+              <w:t>Project Name:</w:t>
+            </w:r>
+          </w:p>
+        </w:tc>
+        <w:tc>
+          <w:tcPr>
+            <w:tcW w:w="3120" w:type="dxa"/>
+            <w:gridSpan w:val="2"/>
+          </w:tcPr>
+          <w:p>
+            <w:r>
+              <w:t>Change Name:</w:t>
+            </w:r>
+          </w:p>
+        </w:tc>
+        <w:tc>
+          <w:tcPr>
+            <w:tcW w:w="3120" w:type="dxa"/>
+            <w:gridSpan w:val="2"/>
+          </w:tcPr>
+          <w:p>
+            <w:r>
+              <w:t>Number:</w:t>
+            </w:r>
+          </w:p>
+        </w:tc>
+      </w:tr>
+      <w:tr>
+        <w:trPr>
+          <w:trHeight w:val="300"/>
+        </w:trPr>
+        <w:tc>
+          <w:tcPr>
+            <w:tcW w:w="3120" w:type="dxa"/>
+            <w:gridSpan w:val="2"/>
+          </w:tcPr>
+          <w:p>
+            <w:r>
+              <w:t>Requested By:</w:t>
+            </w:r>
+          </w:p>
+        </w:tc>
+        <w:tc>
+          <w:tcPr>
+            <w:tcW w:w="3120" w:type="dxa"/>
+            <w:gridSpan w:val="2"/>
+          </w:tcPr>
+          <w:p>
+            <w:r>
+              <w:t>Contact:</w:t>
+            </w:r>
+          </w:p>
+        </w:tc>
+        <w:tc>
+          <w:tcPr>
+            <w:tcW w:w="3120" w:type="dxa"/>
+            <w:gridSpan w:val="2"/>
+          </w:tcPr>
+          <w:p>
+            <w:r>
+              <w:t>Date:</w:t>
+            </w:r>
+          </w:p>
+        </w:tc>
+      </w:tr>
+      <w:tr>
+        <w:trPr>
+          <w:trHeight w:val="600"/>
+        </w:trPr>
+        <w:tc>
+          <w:tcPr>
+            <w:tcW w:w="9360" w:type="dxa"/>
+            <w:gridSpan w:val="6"/>
+          </w:tcPr>
+          <w:p>
+            <w:r>
+              <w:t>Description of Change:</w:t>
+            </w:r>
+          </w:p>
+        </w:tc>
+      </w:tr>
+      <w:tr>
+        <w:trPr>
+          <w:trHeight w:val="600"/>
+        </w:trPr>
+        <w:tc>
+          <w:tcPr>
+            <w:tcW w:w="9360" w:type="dxa"/>
+            <w:gridSpan w:val="6"/>
+          </w:tcPr>
+          <w:p>
+            <w:r>
+              <w:t>Reason for Change:</w:t>
+            </w:r>
+          </w:p>
+        </w:tc>
+      </w:tr>
+      <w:tr>
+        <w:trPr>
+          <w:trHeight w:val="300"/>
+        </w:trPr>
+        <w:tc>
+          <w:tcPr>
+            <w:tcW w:w="9360" w:type="dxa"/>
+            <w:gridSpan w:val="6"/>
+          </w:tcPr>
+          <w:p>
+            <w:r>
+              <w:t>Priority [Shade One]:</w:t>
+            </w:r>
+          </w:p>
+        </w:tc>
+      </w:tr>
+      <w:tr>
+        <w:trPr>
+          <w:trHeight w:val="300"/>
+        </w:trPr>
+        <w:tc>
+          <w:tcPr>
+            <w:tcW w:w="1560" w:type="dxa"/>
+          </w:tcPr>
+          <w:p>
+            <w:r>
+              <w:t>High</w:t>
+            </w:r>
+          </w:p>
+        </w:tc>
+        <w:tc>
+          <w:tcPr>
+            <w:tcW w:w="1560" w:type="dxa"/>
+          </w:tcPr>
+          <w:p/>
+        </w:tc>
+        <w:tc>
+          <w:tcPr>
+            <w:tcW w:w="1560" w:type="dxa"/>
+          </w:tcPr>
+          <w:p>
+            <w:r>
+              <w:t>Medium</w:t>
+            </w:r>
+          </w:p>
+        </w:tc>
+        <w:tc>
+          <w:tcPr>
+            <w:tcW w:w="1560" w:type="dxa"/>
+          </w:tcPr>
+          <w:p/>
+        </w:tc>
+        <w:tc>
+          <w:tcPr>
+            <w:tcW w:w="1560" w:type="dxa"/>
+          </w:tcPr>
+          <w:p>
+            <w:r>
+              <w:t>Low</w:t>
+            </w:r>
+          </w:p>
+        </w:tc>
+        <w:tc>
+          <w:tcPr>
+            <w:tcW w:w="1560" w:type="dxa"/>
+          </w:tcPr>
+          <w:p/>
+        </w:tc>
+      </w:tr>
+      <w:tr>
+        <w:trPr>
+          <w:trHeight w:val="600"/>
+        </w:trPr>
+        <w:tc>
+          <w:tcPr>
+            <w:tcW w:w="9360" w:type="dxa"/>
+            <w:gridSpan w:val="6"/>
+          </w:tcPr>
+          <w:p>
+            <w:r>
+              <w:t>Impact on Deliverables:</w:t>
+            </w:r>
+          </w:p>
+        </w:tc>
+      </w:tr>
+      <w:tr>
+        <w:trPr>
+          <w:trHeight w:val="600"/>
+        </w:trPr>
+        <w:tc>
+          <w:tcPr>
+            <w:tcW w:w="9360" w:type="dxa"/>
+            <w:gridSpan w:val="6"/>
+          </w:tcPr>
+          <w:p>
+            <w:r>
+              <w:t>Impact of Not Responding to Change:</w:t>
+            </w:r>
+          </w:p>
+        </w:tc>
+      </w:tr>
+      <w:tr>
+        <w:trPr>
+          <w:trHeight w:val="300"/>
+        </w:trPr>
+        <w:tc>
+          <w:tcPr>
+            <w:tcW w:w="3120" w:type="dxa"/>
+            <w:gridSpan w:val="2"/>
+          </w:tcPr>
+          <w:p>
+            <w:r>
+              <w:t>Date Needed:</w:t>
+            </w:r>
+          </w:p>
+        </w:tc>
+        <w:tc>
+          <w:tcPr>
+            <w:tcW w:w="3120" w:type="dxa"/>
+            <w:gridSpan w:val="2"/>
+          </w:tcPr>
+          <w:p>
+            <w:r>
+              <w:t>Approval of Request:</w:t>
+            </w:r>
+          </w:p>
+        </w:tc>
+        <w:tc>
+          <w:tcPr>
+            <w:tcW w:w="3120" w:type="dxa"/>
+            <w:gridSpan w:val="2"/>
+          </w:tcPr>
+          <w:p>
+            <w:r>
+              <w:t>Date</w:t>
+            </w:r>
+          </w:p>
+        </w:tc>
+      </w:tr>
+      <w:tr>
+        <w:trPr>
+          <w:trHeight w:val="300"/>
+        </w:trPr>
+        <w:tc>
+          <w:tcPr>
+            <w:tcW w:w="9360" w:type="dxa"/>
+            <w:gridSpan w:val="6"/>
+            <w:shd w:val="clear" w:color="auto" w:fill="2F5496" w:themeFill="accent1" w:themeFillShade="BF"/>
+          </w:tcPr>
+          <w:p>
+            <w:pPr>
+              <w:jc w:val="center"/>
+            </w:pPr>
+            <w:r>
+              <w:t>Change Impact</w:t>
+            </w:r>
+          </w:p>
+        </w:tc>
+      </w:tr>
+      <w:tr>
+        <w:trPr>
+          <w:trHeight w:val="300"/>
+        </w:trPr>
+        <w:tc>
+          <w:tcPr>
+            <w:tcW w:w="9360" w:type="dxa"/>
+            <w:gridSpan w:val="6"/>
+          </w:tcPr>
+          <w:p>
+            <w:r>
+              <w:t>Tasks/Scope Affected:</w:t>
+            </w:r>
+          </w:p>
+        </w:tc>
+      </w:tr>
+      <w:tr>
+        <w:trPr>
+          <w:trHeight w:val="300"/>
+        </w:trPr>
+        <w:tc>
+          <w:tcPr>
+            <w:tcW w:w="9360" w:type="dxa"/>
+            <w:gridSpan w:val="6"/>
+          </w:tcPr>
+          <w:p>
+            <w:r>
+              <w:t>Cost Evaluation:</w:t>
+            </w:r>
+          </w:p>
+        </w:tc>
+      </w:tr>
+      <w:tr>
+        <w:trPr>
+          <w:trHeight w:val="300"/>
+        </w:trPr>
+        <w:tc>
+          <w:tcPr>
+            <w:tcW w:w="9360" w:type="dxa"/>
+            <w:gridSpan w:val="6"/>
+          </w:tcPr>
+          <w:p>
+            <w:r>
+              <w:t>Risk Evaluation:</w:t>
+            </w:r>
+          </w:p>
+        </w:tc>
+      </w:tr>
+      <w:tr>
+        <w:trPr>
+          <w:trHeight w:val="300"/>
+        </w:trPr>
+        <w:tc>
+          <w:tcPr>
+            <w:tcW w:w="9360" w:type="dxa"/>
+            <w:gridSpan w:val="6"/>
+          </w:tcPr>
+          <w:p>
+            <w:r>
+              <w:t>Quality Evaluation:</w:t>
+            </w:r>
+          </w:p>
+        </w:tc>
+      </w:tr>
+      <w:tr>
+        <w:trPr>
+          <w:trHeight w:val="300"/>
+        </w:trPr>
+        <w:tc>
+          <w:tcPr>
+            <w:tcW w:w="9360" w:type="dxa"/>
+            <w:gridSpan w:val="6"/>
+          </w:tcPr>
+          <w:p>
+            <w:r>
+              <w:t>Additional Resources:</w:t>
+            </w:r>
+          </w:p>
+        </w:tc>
+      </w:tr>
+      <w:tr>
+        <w:trPr>
+          <w:trHeight w:val="300"/>
+        </w:trPr>
+        <w:tc>
+          <w:tcPr>
+            <w:tcW w:w="9360" w:type="dxa"/>
+            <w:gridSpan w:val="6"/>
+          </w:tcPr>
+          <w:p>
+            <w:r>
+              <w:t>Duration:</w:t>
+            </w:r>
+          </w:p>
+        </w:tc>
+      </w:tr>
+      <w:tr>
+        <w:trPr>
+          <w:trHeight w:val="300"/>
+        </w:trPr>
+        <w:tc>
+          <w:tcPr>
+            <w:tcW w:w="9360" w:type="dxa"/>
+            <w:gridSpan w:val="6"/>
+          </w:tcPr>
+          <w:p>
+            <w:r>
+              <w:t>Additional Effort:</w:t>
+            </w:r>
+          </w:p>
+        </w:tc>
+      </w:tr>
+      <w:tr>
+        <w:trPr>
+          <w:trHeight w:val="300"/>
+        </w:trPr>
+        <w:tc>
+          <w:tcPr>
+            <w:tcW w:w="9360" w:type="dxa"/>
+            <w:gridSpan w:val="6"/>
+          </w:tcPr>
+          <w:p>
+            <w:r>
+              <w:t>Impact on Deadline:</w:t>
+            </w:r>
+          </w:p>
+        </w:tc>
+      </w:tr>
+      <w:tr>
+        <w:trPr>
+          <w:trHeight w:val="300"/>
+        </w:trPr>
+        <w:tc>
+          <w:tcPr>
+            <w:tcW w:w="9360" w:type="dxa"/>
+            <w:gridSpan w:val="6"/>
+          </w:tcPr>
+          <w:p>
+            <w:r>
+              <w:t>Alternative and Recommendations:</w:t>
+            </w:r>
+          </w:p>
+        </w:tc>
+      </w:tr>
+      <w:tr>
+        <w:trPr>
+          <w:trHeight w:val="600"/>
+        </w:trPr>
+        <w:tc>
+          <w:tcPr>
+            <w:tcW w:w="9360" w:type="dxa"/>
+            <w:gridSpan w:val="6"/>
+          </w:tcPr>
+          <w:p>
+            <w:r>
+              <w:t>Comments:</w:t>
+            </w:r>
+          </w:p>
+        </w:tc>
+      </w:tr>
+    </w:tbl>
     <w:p>
       <w:pPr>
         <w:rPr>

</xml_diff>